<commit_message>
de sandro checkts immer nonig
</commit_message>
<xml_diff>
--- a/Psychologie/2/Motivationspsychologie/Zusammenfassung Motivationspsychologie.docx
+++ b/Psychologie/2/Motivationspsychologie/Zusammenfassung Motivationspsychologie.docx
@@ -26,6 +26,14 @@
     </w:p>
     <w:sdt>
       <w:sdtPr>
+        <w:rPr>
+          <w:rFonts w:asciiTheme="minorHAnsi" w:eastAsiaTheme="minorHAnsi" w:hAnsiTheme="minorHAnsi" w:cstheme="minorBidi"/>
+          <w:b w:val="0"/>
+          <w:bCs w:val="0"/>
+          <w:color w:val="auto"/>
+          <w:sz w:val="24"/>
+          <w:szCs w:val="24"/>
+        </w:rPr>
         <w:id w:val="-1748411730"/>
         <w:docPartObj>
           <w:docPartGallery w:val="Table of Contents"/>
@@ -34,11 +42,7 @@
       </w:sdtPr>
       <w:sdtEndPr>
         <w:rPr>
-          <w:rFonts w:asciiTheme="minorHAnsi" w:eastAsiaTheme="minorHAnsi" w:hAnsiTheme="minorHAnsi" w:cstheme="minorBidi"/>
           <w:noProof/>
-          <w:color w:val="auto"/>
-          <w:sz w:val="24"/>
-          <w:szCs w:val="24"/>
         </w:rPr>
       </w:sdtEndPr>
       <w:sdtContent>
@@ -665,8 +669,270 @@
           <w:lang w:val="de-CH"/>
         </w:rPr>
       </w:pPr>
+    </w:p>
+    <w:p>
+      <w:pPr>
+        <w:spacing w:line="360" w:lineRule="auto"/>
+        <w:rPr>
+          <w:sz w:val="22"/>
+          <w:szCs w:val="22"/>
+          <w:lang w:val="de-CH"/>
+        </w:rPr>
+      </w:pPr>
+    </w:p>
+    <w:p>
+      <w:pPr>
+        <w:spacing w:line="360" w:lineRule="auto"/>
+        <w:rPr>
+          <w:sz w:val="22"/>
+          <w:szCs w:val="22"/>
+          <w:lang w:val="de-CH"/>
+        </w:rPr>
+      </w:pPr>
+    </w:p>
+    <w:p>
+      <w:pPr>
+        <w:rPr>
+          <w:sz w:val="22"/>
+          <w:szCs w:val="22"/>
+          <w:lang w:val="de-CH"/>
+        </w:rPr>
+      </w:pPr>
+      <w:r>
+        <w:rPr>
+          <w:sz w:val="22"/>
+          <w:szCs w:val="22"/>
+          <w:lang w:val="de-CH"/>
+        </w:rPr>
+        <w:br w:type="page"/>
+      </w:r>
+    </w:p>
+    <w:p>
+      <w:pPr>
+        <w:pStyle w:val="Heading1"/>
+        <w:rPr>
+          <w:lang w:val="de-CH"/>
+        </w:rPr>
+      </w:pPr>
+      <w:r>
+        <w:rPr>
+          <w:lang w:val="de-CH"/>
+        </w:rPr>
+        <w:lastRenderedPageBreak/>
+        <w:t>2. Historische Ansätze der Motivationsforschung</w:t>
+      </w:r>
+    </w:p>
+    <w:p>
+      <w:pPr>
+        <w:pStyle w:val="Heading2"/>
+        <w:rPr>
+          <w:lang w:val="de-CH"/>
+        </w:rPr>
+      </w:pPr>
+      <w:r>
+        <w:rPr>
+          <w:lang w:val="de-CH"/>
+        </w:rPr>
+        <w:t>2.1 Psychoanalyse: Sigmund Freud</w:t>
+      </w:r>
+    </w:p>
+    <w:p>
+      <w:pPr>
+        <w:spacing w:line="360" w:lineRule="auto"/>
+        <w:rPr>
+          <w:sz w:val="22"/>
+          <w:szCs w:val="22"/>
+          <w:lang w:val="de-CH"/>
+        </w:rPr>
+      </w:pPr>
+    </w:p>
+    <w:p>
+      <w:pPr>
+        <w:spacing w:line="360" w:lineRule="auto"/>
+        <w:rPr>
+          <w:sz w:val="22"/>
+          <w:szCs w:val="22"/>
+          <w:lang w:val="de-CH"/>
+        </w:rPr>
+      </w:pPr>
+    </w:p>
+    <w:p>
+      <w:pPr>
+        <w:spacing w:line="360" w:lineRule="auto"/>
+        <w:rPr>
+          <w:sz w:val="22"/>
+          <w:szCs w:val="22"/>
+          <w:lang w:val="de-CH"/>
+        </w:rPr>
+      </w:pPr>
+    </w:p>
+    <w:p>
+      <w:pPr>
+        <w:pStyle w:val="Heading2"/>
+        <w:rPr>
+          <w:lang w:val="de-CH"/>
+        </w:rPr>
+      </w:pPr>
+      <w:r>
+        <w:rPr>
+          <w:lang w:val="de-CH"/>
+        </w:rPr>
+        <w:t>2.2 Behaviorismus: Clark Hull</w:t>
+      </w:r>
+    </w:p>
+    <w:p>
+      <w:pPr>
+        <w:spacing w:line="360" w:lineRule="auto"/>
+        <w:rPr>
+          <w:sz w:val="22"/>
+          <w:szCs w:val="22"/>
+          <w:lang w:val="de-CH"/>
+        </w:rPr>
+      </w:pPr>
+    </w:p>
+    <w:p>
+      <w:pPr>
+        <w:spacing w:line="360" w:lineRule="auto"/>
+        <w:rPr>
+          <w:sz w:val="22"/>
+          <w:szCs w:val="22"/>
+          <w:lang w:val="de-CH"/>
+        </w:rPr>
+      </w:pPr>
+    </w:p>
+    <w:p>
+      <w:pPr>
+        <w:spacing w:line="360" w:lineRule="auto"/>
+        <w:rPr>
+          <w:sz w:val="22"/>
+          <w:szCs w:val="22"/>
+          <w:lang w:val="de-CH"/>
+        </w:rPr>
+      </w:pPr>
+    </w:p>
+    <w:p>
+      <w:pPr>
+        <w:pStyle w:val="Heading2"/>
+        <w:rPr>
+          <w:lang w:val="de-CH"/>
+        </w:rPr>
+      </w:pPr>
+      <w:r>
+        <w:rPr>
+          <w:lang w:val="de-CH"/>
+        </w:rPr>
+        <w:t>2.3 Gestalttheorie: Kurt Lewin</w:t>
+      </w:r>
+    </w:p>
+    <w:p>
+      <w:pPr>
+        <w:spacing w:line="360" w:lineRule="auto"/>
+        <w:rPr>
+          <w:sz w:val="22"/>
+          <w:szCs w:val="22"/>
+          <w:lang w:val="de-CH"/>
+        </w:rPr>
+      </w:pPr>
+    </w:p>
+    <w:p>
+      <w:pPr>
+        <w:spacing w:line="360" w:lineRule="auto"/>
+        <w:rPr>
+          <w:sz w:val="22"/>
+          <w:szCs w:val="22"/>
+          <w:lang w:val="de-CH"/>
+        </w:rPr>
+      </w:pPr>
+    </w:p>
+    <w:p>
+      <w:pPr>
+        <w:spacing w:line="360" w:lineRule="auto"/>
+        <w:rPr>
+          <w:sz w:val="22"/>
+          <w:szCs w:val="22"/>
+          <w:lang w:val="de-CH"/>
+        </w:rPr>
+      </w:pPr>
+    </w:p>
+    <w:p>
+      <w:pPr>
+        <w:pStyle w:val="Heading2"/>
+        <w:rPr>
+          <w:lang w:val="de-CH"/>
+        </w:rPr>
+      </w:pPr>
+      <w:r>
+        <w:rPr>
+          <w:lang w:val="de-CH"/>
+        </w:rPr>
+        <w:t>2.4 Personologie: Henry Murray</w:t>
+      </w:r>
+    </w:p>
+    <w:p>
+      <w:pPr>
+        <w:spacing w:line="360" w:lineRule="auto"/>
+        <w:rPr>
+          <w:sz w:val="22"/>
+          <w:szCs w:val="22"/>
+          <w:lang w:val="de-CH"/>
+        </w:rPr>
+      </w:pPr>
+    </w:p>
+    <w:p>
+      <w:pPr>
+        <w:spacing w:line="360" w:lineRule="auto"/>
+        <w:rPr>
+          <w:sz w:val="22"/>
+          <w:szCs w:val="22"/>
+          <w:lang w:val="de-CH"/>
+        </w:rPr>
+      </w:pPr>
+    </w:p>
+    <w:p>
+      <w:pPr>
+        <w:spacing w:line="360" w:lineRule="auto"/>
+        <w:rPr>
+          <w:sz w:val="22"/>
+          <w:szCs w:val="22"/>
+          <w:lang w:val="de-CH"/>
+        </w:rPr>
+      </w:pPr>
+    </w:p>
+    <w:p>
+      <w:pPr>
+        <w:pStyle w:val="Heading2"/>
+        <w:rPr>
+          <w:lang w:val="de-CH"/>
+        </w:rPr>
+      </w:pPr>
+      <w:r>
+        <w:rPr>
+          <w:lang w:val="de-CH"/>
+        </w:rPr>
+        <w:t>2.5 Willenspsychologie: Narziss Ach</w:t>
+      </w:r>
+    </w:p>
+    <w:p>
+      <w:pPr>
+        <w:spacing w:line="360" w:lineRule="auto"/>
+        <w:rPr>
+          <w:sz w:val="22"/>
+          <w:szCs w:val="22"/>
+          <w:lang w:val="de-CH"/>
+        </w:rPr>
+      </w:pPr>
       <w:bookmarkStart w:id="1" w:name="_GoBack"/>
       <w:bookmarkEnd w:id="1"/>
+    </w:p>
+    <w:p>
+      <w:pPr>
+        <w:spacing w:line="360" w:lineRule="auto"/>
+        <w:rPr>
+          <w:sz w:val="22"/>
+          <w:szCs w:val="22"/>
+          <w:lang w:val="de-CH"/>
+        </w:rPr>
+      </w:pPr>
     </w:p>
     <w:p>
       <w:pPr>
@@ -1988,7 +2254,7 @@
 </file>
 
 <file path=customXml/itemProps1.xml><?xml version="1.0" encoding="utf-8"?>
-<ds:datastoreItem xmlns:ds="http://schemas.openxmlformats.org/officeDocument/2006/customXml" ds:itemID="{32094109-8A7D-F643-9F27-0747A7F9FD62}">
+<ds:datastoreItem xmlns:ds="http://schemas.openxmlformats.org/officeDocument/2006/customXml" ds:itemID="{A67C7C17-FEE8-C746-93AB-EE54E559D98D}">
   <ds:schemaRefs>
     <ds:schemaRef ds:uri="http://schemas.openxmlformats.org/officeDocument/2006/bibliography"/>
   </ds:schemaRefs>

</xml_diff>